<commit_message>
tarea 6 pensamiento sistemico
</commit_message>
<xml_diff>
--- a/Pensamiento Sistematico/IDEAS.docx
+++ b/Pensamiento Sistematico/IDEAS.docx
@@ -533,6 +533,83 @@
       <w:pPr>
         <w:pStyle w:val="Prrafodelista"/>
       </w:pPr>
+    </w:p>
+    <w:p>
+      <w:pPr>
+        <w:pStyle w:val="Prrafodelista"/>
+      </w:pPr>
+      <w:r>
+        <w:t>El sistema de análisis</w:t>
+      </w:r>
+      <w:r>
+        <w:tab/>
+      </w:r>
+    </w:p>
+    <w:p>
+      <w:pPr>
+        <w:pStyle w:val="Prrafodelista"/>
+      </w:pPr>
+      <w:r>
+        <w:t>El suprasistema</w:t>
+      </w:r>
+      <w:r>
+        <w:tab/>
+      </w:r>
+    </w:p>
+    <w:p>
+      <w:pPr>
+        <w:pStyle w:val="Prrafodelista"/>
+      </w:pPr>
+      <w:r>
+        <w:t>Los subsistemas más importantes</w:t>
+      </w:r>
+      <w:r>
+        <w:tab/>
+      </w:r>
+    </w:p>
+    <w:p>
+      <w:pPr>
+        <w:pStyle w:val="Prrafodelista"/>
+      </w:pPr>
+      <w:r>
+        <w:t>Realiza una investigación teórica sobre el sistema.</w:t>
+      </w:r>
+      <w:r>
+        <w:tab/>
+      </w:r>
+    </w:p>
+    <w:p>
+      <w:pPr>
+        <w:pStyle w:val="Prrafodelista"/>
+      </w:pPr>
+      <w:r>
+        <w:t>Declara las variables más importantes para el análisis, mínimo 12 variables para que el diagrama sea consistente.</w:t>
+      </w:r>
+      <w:r>
+        <w:tab/>
+      </w:r>
+    </w:p>
+    <w:p>
+      <w:pPr>
+        <w:pStyle w:val="Prrafodelista"/>
+      </w:pPr>
+      <w:r>
+        <w:t>A partir de la investigación teórica, determina las relaciones causa-efecto entre las variables para formar y reconocer bucles de retroalimentación, refuerzo, equilibrio y demoras.</w:t>
+      </w:r>
+      <w:r>
+        <w:tab/>
+      </w:r>
+    </w:p>
+    <w:p>
+      <w:pPr>
+        <w:pStyle w:val="Prrafodelista"/>
+      </w:pPr>
+      <w:r>
+        <w:t>Después de completar el diagrama causal, observar si en él se presentan alguno de los arquetipos estudiados en este curso.</w:t>
+      </w:r>
+      <w:r>
+        <w:tab/>
+      </w:r>
     </w:p>
     <w:sectPr>
       <w:pgSz w:w="12240" w:h="15840"/>

</xml_diff>